<commit_message>
Fixed and compatible with Jim's changes to AbstractMarkup.
git-svn-id: https://okapi.googlecode.com/svn/trunk@3847 0cd2bb99-014b-0410-b875-5d0485b745ed
</commit_message>
<xml_diff>
--- a/filters/openxml/src/test/resources/gold/PeekPractice2.docx
+++ b/filters/openxml/src/test/resources/gold/PeekPractice2.docx
@@ -90,7 +90,7 @@
               </w:txbxContent>
             </v:textbox>
             <w:r>
-              <w:t xml:space="preserve">{x2:&lt;v:textbox style="mso-next-textbox:#_x0000_s1026"&gt;}</w:t>
+              <w:t xml:space="preserve">{x2:&lt;v:textbox style="mso-next-textbox:#_x0000_s1026"&gt;&lt;w:txbxContent&gt;}</w:t>
             </w:r>
           </v:shape>
         </w:pict>
@@ -2948,7 +2948,7 @@
             </w:txbxContent>
           </v:textbox>
           <w:r>
-            <w:t xml:space="preserve">{x1:&lt;v:textbox style="mso-next-textbox:#_x0000_s13319"&gt;}</w:t>
+            <w:t xml:space="preserve">{x1:&lt;v:textbox style="mso-next-textbox:#_x0000_s13319"&gt;&lt;w:txbxContent&gt;}</w:t>
           </w:r>
         </v:shape>
       </w:pict>

</xml_diff>